<commit_message>
added file path function
</commit_message>
<xml_diff>
--- a/test/HelloWorld.docx
+++ b/test/HelloWorld.docx
@@ -29,6 +29,11 @@
       </w:r>
     </w:p>
     <w:p/>
+    <w:p>
+      <w:r>
+        <w:t>{ fat bat}</w:t>
+      </w:r>
+    </w:p>
     <w:p/>
     <w:p>
       <w:r>
@@ -38,15 +43,7 @@
     <w:p/>
     <w:p>
       <w:r>
-        <w:t>{</w:t>
-      </w:r>
-      <w:proofErr w:type="gramStart"/>
-      <w:r>
-        <w:t>big-test</w:t>
-      </w:r>
-      <w:proofErr w:type="gramEnd"/>
-      <w:r>
-        <w:t>}</w:t>
+        <w:t>{big-test}</w:t>
       </w:r>
     </w:p>
     <w:sectPr>

</xml_diff>